<commit_message>
Added all basic classes to map_objects.py
</commit_message>
<xml_diff>
--- a/docs/ClassScheme.docx
+++ b/docs/ClassScheme.docx
@@ -8,7 +8,7 @@
           <w:noProof/>
         </w:rPr>
         <w:drawing>
-          <wp:anchor distT="0" distB="0" distL="114300" distR="114300" simplePos="0" relativeHeight="251658240" behindDoc="0" locked="0" layoutInCell="1" allowOverlap="1" wp14:anchorId="5A90DE18" wp14:editId="274390D5">
+          <wp:anchor distT="0" distB="0" distL="114300" distR="114300" simplePos="0" relativeHeight="251658240" behindDoc="0" locked="0" layoutInCell="1" allowOverlap="1" wp14:anchorId="5A90DE18" wp14:editId="62CEF53C">
             <wp:simplePos x="0" y="0"/>
             <wp:positionH relativeFrom="margin">
               <wp:posOffset>-175260</wp:posOffset>
@@ -1345,7 +1345,7 @@
         <a:p>
           <a:r>
             <a:rPr lang="en-US"/>
-            <a:t>Creation</a:t>
+            <a:t>Creature</a:t>
           </a:r>
           <a:endParaRPr lang="ru-RU"/>
         </a:p>
@@ -1715,7 +1715,7 @@
         <a:p>
           <a:r>
             <a:rPr lang="en-US"/>
-            <a:t>Hare</a:t>
+            <a:t>Turtle</a:t>
           </a:r>
           <a:endParaRPr lang="ru-RU"/>
         </a:p>
@@ -3907,7 +3907,7 @@
           </a:pPr>
           <a:r>
             <a:rPr lang="en-US" sz="1400" kern="1200"/>
-            <a:t>Creation</a:t>
+            <a:t>Creature</a:t>
           </a:r>
           <a:endParaRPr lang="ru-RU" sz="1400" kern="1200"/>
         </a:p>
@@ -4717,7 +4717,7 @@
           </a:pPr>
           <a:r>
             <a:rPr lang="en-US" sz="1400" kern="1200"/>
-            <a:t>Hare</a:t>
+            <a:t>Turtle</a:t>
           </a:r>
           <a:endParaRPr lang="ru-RU" sz="1400" kern="1200"/>
         </a:p>

</xml_diff>